<commit_message>
Auto-categorise Serial Nos on Sales Orders first pass
</commit_message>
<xml_diff>
--- a/src/Layouts/StandardSalesConfirmation.docx
+++ b/src/Layouts/StandardSalesConfirmation.docx
@@ -8217,6 +8217,10 @@
  
          < C o m p a n y A d d r e s s 6 > C o m p a n y A d d r e s s 6 < / C o m p a n y A d d r e s s 6 >   
+         < C o m p a n y A d d r e s s 7 > C o m p a n y A d d r e s s 7 < / C o m p a n y A d d r e s s 7 > + 
+         < C o m p a n y A d d r e s s 8 > C o m p a n y A d d r e s s 8 < / C o m p a n y A d d r e s s 8 > + 
          < C o m p a n y B a n k A c c o u n t N o > C o m p a n y B a n k A c c o u n t N o < / C o m p a n y B a n k A c c o u n t N o >   
          < C o m p a n y B a n k A c c o u n t N o _ L b l > C o m p a n y B a n k A c c o u n t N o _ L b l < / C o m p a n y B a n k A c c o u n t N o _ L b l > @@ -8305,6 +8309,8 @@
  
          < D o c u m e n t N o _ L b l > D o c u m e n t N o _ L b l < / D o c u m e n t N o _ L b l >   
+         < D o c u m e n t T i t l e > D o c u m e n t T i t l e < / D o c u m e n t T i t l e > + 
          < D u e D a t e > D u e D a t e < / D u e D a t e >   
          < D u e D a t e _ L b l > D u e D a t e _ L b l < / D u e D a t e _ L b l > @@ -8327,8 +8333,6 @@
  
          < I n v o i c e D i s c o u n t B a s e A m o u n t _ L b l > I n v o i c e D i s c o u n t B a s e A m o u n t _ L b l < / I n v o i c e D i s c o u n t B a s e A m o u n t _ L b l >   
-         < I n v o i c e _ L b l > I n v o i c e _ L b l < / I n v o i c e _ L b l > - 
          < L e g a l E n t i t y T y p e > L e g a l E n t i t y T y p e < / L e g a l E n t i t y T y p e >   
          < L e g a l E n t i t y T y p e _ L b l > L e g a l E n t i t y T y p e _ L b l < / L e g a l E n t i t y T y p e _ L b l > @@ -8347,6 +8351,8 @@
  
          < P a y m e n t T e r m s D e s c r i p t i o n _ L b l > P a y m e n t T e r m s D e s c r i p t i o n _ L b l < / P a y m e n t T e r m s D e s c r i p t i o n _ L b l >   
+         < P O N u m b e r _ L b l > P O N u m b e r _ L b l < / P O N u m b e r _ L b l > + 
          < P r i c e s I n c l u d i n g V A T > P r i c e s I n c l u d i n g V A T < / P r i c e s I n c l u d i n g V A T >   
          < P r i c e s I n c l u d i n g V A T Y e s N o > P r i c e s I n c l u d i n g V A T Y e s N o < / P r i c e s I n c l u d i n g V A T Y e s N o > @@ -8359,12 +8365,14 @@
  
          < S a l e s I n v o i c e L i n e D i s c o u n t _ L b l > S a l e s I n v o i c e L i n e D i s c o u n t _ L b l < / S a l e s I n v o i c e L i n e D i s c o u n t _ L b l >   
+         < S a l e s P e r s o n B l a n k _ L b l > S a l e s P e r s o n B l a n k _ L b l < / S a l e s P e r s o n B l a n k _ L b l > + 
          < S a l e s P e r s o n N a m e > S a l e s P e r s o n N a m e < / S a l e s P e r s o n N a m e >   
-         < S a l e s P e r s o n T e x t _ L b l > S a l e s P e r s o n T e x t _ L b l < / S a l e s P e r s o n T e x t _ L b l > - 
          < S a l e s P e r s o n _ L b l > S a l e s P e r s o n _ L b l < / S a l e s P e r s o n _ L b l >   
+         < S a l e s p e r s o n _ L b l 2 > S a l e s p e r s o n _ L b l 2 < / S a l e s p e r s o n _ L b l 2 > + 
          < S e l l T o C o n t a c t E m a i l > S e l l T o C o n t a c t E m a i l < / S e l l T o C o n t a c t E m a i l >   
          < S e l l T o C o n t a c t E m a i l L b l > S e l l T o C o n t a c t E m a i l L b l < / S e l l T o C o n t a c t E m a i l L b l > @@ -8469,6 +8477,8 @@
  
              < I t e m R e f e r e n c e N o _ L b l > I t e m R e f e r e n c e N o _ L b l < / I t e m R e f e r e n c e N o _ L b l >   
+             < L i n e A m o u n t _ L b l > L i n e A m o u n t _ L b l < / L i n e A m o u n t _ L b l > + 
              < L i n e A m o u n t _ L i n e > L i n e A m o u n t _ L i n e < / L i n e A m o u n t _ L i n e >   
              < L i n e A m o u n t _ L i n e _ L b l > L i n e A m o u n t _ L i n e _ L b l < / L i n e A m o u n t _ L i n e _ L b l > @@ -8503,6 +8513,10 @@
  
              < U n i t P r i c e _ L b l > U n i t P r i c e _ L b l < / U n i t P r i c e _ L b l >   
+             < U n i t P r i c e _ L b l 2 > U n i t P r i c e _ L b l 2 < / U n i t P r i c e _ L b l 2 > + 
+             < U n i t _ L b l > U n i t _ L b l < / U n i t _ L b l > + 
              < V A T I d e n t i f i e r _ L i n e > V A T I d e n t i f i e r _ L i n e < / V A T I d e n t i f i e r _ L i n e >   
              < V A T I d e n t i f i e r _ L i n e _ L b l > V A T I d e n t i f i e r _ L i n e _ L b l < / V A T I d e n t i f i e r _ L i n e _ L b l > @@ -8609,6 +8623,20 @@
  
          < / R e p o r t T o t a l s L i n e >   
+         < U S R e p o r t T o t a l s L i n e > + 
+             < A m o u n t F o r m a t t e d _ U S R e p o r t T o t a l s L i n e > A m o u n t F o r m a t t e d _ U S R e p o r t T o t a l s L i n e < / A m o u n t F o r m a t t e d _ U S R e p o r t T o t a l s L i n e > + 
+             < A m o u n t _ U S R e p o r t T o t a l s L i n e > A m o u n t _ U S R e p o r t T o t a l s L i n e < / A m o u n t _ U S R e p o r t T o t a l s L i n e > + 
+             < D e s c r i p t i o n _ U S R e p o r t T o t a l s L i n e > D e s c r i p t i o n _ U S R e p o r t T o t a l s L i n e < / D e s c r i p t i o n _ U S R e p o r t T o t a l s L i n e > + 
+             < F o n t B o l d _ U S R e p o r t T o t a l s L i n e > F o n t B o l d _ U S R e p o r t T o t a l s L i n e < / F o n t B o l d _ U S R e p o r t T o t a l s L i n e > + 
+             < F o n t U n d e r l i n e _ U S R e p o r t T o t a l s L i n e > F o n t U n d e r l i n e _ U S R e p o r t T o t a l s L i n e < / F o n t U n d e r l i n e _ U S R e p o r t T o t a l s L i n e > + 
+         < / U S R e p o r t T o t a l s L i n e > + 
          < L e t t e r T e x t >   
              < B o d y T e x t > B o d y T e x t < / B o d y T e x t > @@ -8622,6 +8650,14 @@
          < / L e t t e r T e x t >   
          < T o t a l s > + 
+             < A m o u n t E x e m p t F r o m S a l e s T a x > A m o u n t E x e m p t F r o m S a l e s T a x < / A m o u n t E x e m p t F r o m S a l e s T a x > + 
+             < A m o u n t E x e m p t F r o m S a l e s T a x L b l > A m o u n t E x e m p t F r o m S a l e s T a x L b l < / A m o u n t E x e m p t F r o m S a l e s T a x L b l > + 
+             < A m o u n t S u b j e c t T o S a l e s T a x > A m o u n t S u b j e c t T o S a l e s T a x < / A m o u n t S u b j e c t T o S a l e s T a x > + 
+             < A m o u n t S u b j e c t T o S a l e s T a x L b l > A m o u n t S u b j e c t T o S a l e s T a x L b l < / A m o u n t S u b j e c t T o S a l e s T a x L b l >   
              < C u r r e n c y C o d e > C u r r e n c y C o d e < / C u r r e n c y C o d e >   

</xml_diff>